<commit_message>
Update measures of association lab agenda
Made a note to talk about factors.
</commit_message>
<xml_diff>
--- a/modules/04 Measures of Association/📋Lab Agenda - Measures of Association.docx
+++ b/modules/04 Measures of Association/📋Lab Agenda - Measures of Association.docx
@@ -234,6 +234,28 @@
     </w:p>
     <w:p>
       <w:pPr>
+        <w:numPr>
+          <w:ilvl w:val="0"/>
+          <w:numId w:val="5"/>
+        </w:numPr>
+      </w:pPr>
+      <w:r>
+        <w:t xml:space="preserve">Review factors. </w:t>
+      </w:r>
+      <w:hyperlink r:id="rId12" w:history="1">
+        <w:r>
+          <w:rPr>
+            <w:rStyle w:val="Hyperlink"/>
+          </w:rPr>
+          <w:t>https://www.r4epi.com/numerical-descriptions-of-categorical-variables.html#factor-vectors</w:t>
+        </w:r>
+      </w:hyperlink>
+      <w:r>
+        <w:t xml:space="preserve"> </w:t>
+      </w:r>
+    </w:p>
+    <w:p>
+      <w:pPr>
         <w:pStyle w:val="Heading1"/>
         <w:spacing w:before="0" w:after="0"/>
         <w:ind w:left="0"/>
@@ -272,7 +294,7 @@
           <w:numId w:val="2"/>
         </w:numPr>
       </w:pPr>
-      <w:hyperlink r:id="rId12">
+      <w:hyperlink r:id="rId13">
         <w:r>
           <w:rPr>
             <w:color w:val="1155CC"/>
@@ -409,7 +431,7 @@
       </w:pPr>
     </w:p>
     <w:sectPr>
-      <w:footerReference w:type="default" r:id="rId13"/>
+      <w:footerReference w:type="default" r:id="rId14"/>
       <w:pgSz w:w="12240" w:h="15840"/>
       <w:pgMar w:top="1440" w:right="1800" w:bottom="1440" w:left="1800" w:header="720" w:footer="720" w:gutter="0"/>
       <w:pgNumType w:start="1"/>
@@ -1827,6 +1849,29 @@
       <w:szCs w:val="48"/>
     </w:rPr>
   </w:style>
+  <w:style w:type="character" w:styleId="Hyperlink">
+    <w:name w:val="Hyperlink"/>
+    <w:basedOn w:val="DefaultParagraphFont"/>
+    <w:uiPriority w:val="99"/>
+    <w:unhideWhenUsed/>
+    <w:rsid w:val="00E11F6D"/>
+    <w:rPr>
+      <w:color w:val="0000FF" w:themeColor="hyperlink"/>
+      <w:u w:val="single"/>
+    </w:rPr>
+  </w:style>
+  <w:style w:type="character" w:styleId="UnresolvedMention">
+    <w:name w:val="Unresolved Mention"/>
+    <w:basedOn w:val="DefaultParagraphFont"/>
+    <w:uiPriority w:val="99"/>
+    <w:semiHidden/>
+    <w:unhideWhenUsed/>
+    <w:rsid w:val="00E11F6D"/>
+    <w:rPr>
+      <w:color w:val="605E5C"/>
+      <w:shd w:val="clear" w:color="auto" w:fill="E1DFDD"/>
+    </w:rPr>
+  </w:style>
 </w:styles>
 </file>
 
@@ -2151,26 +2196,6 @@
 </file>
 
 <file path=customXml/item1.xml><?xml version="1.0" encoding="utf-8"?>
-<p:properties xmlns:p="http://schemas.microsoft.com/office/2006/metadata/properties" xmlns:xsi="http://www.w3.org/2001/XMLSchema-instance" xmlns:pc="http://schemas.microsoft.com/office/infopath/2007/PartnerControls">
-  <documentManagement>
-    <lcf76f155ced4ddcb4097134ff3c332f xmlns="e3793ca1-6164-4dfb-aaf8-0aa60c0c70c2">
-      <Terms xmlns="http://schemas.microsoft.com/office/infopath/2007/PartnerControls"/>
-    </lcf76f155ced4ddcb4097134ff3c332f>
-    <TaxCatchAll xmlns="b3558f30-ae73-4668-947b-5578bd4f9b3c" xsi:nil="true"/>
-  </documentManagement>
-</p:properties>
-</file>
-
-<file path=customXml/item2.xml><?xml version="1.0" encoding="utf-8"?>
-<?mso-contentType ?>
-<FormTemplates xmlns="http://schemas.microsoft.com/sharepoint/v3/contenttype/forms">
-  <Display>DocumentLibraryForm</Display>
-  <Edit>DocumentLibraryForm</Edit>
-  <New>DocumentLibraryForm</New>
-</FormTemplates>
-</file>
-
-<file path=customXml/item3.xml><?xml version="1.0" encoding="utf-8"?>
 <ct:contentTypeSchema xmlns:ct="http://schemas.microsoft.com/office/2006/metadata/contentType" xmlns:ma="http://schemas.microsoft.com/office/2006/metadata/properties/metaAttributes" ct:_="" ma:_="" ma:contentTypeName="Document" ma:contentTypeID="0x010100ED41D9ADB7F09344BC6B7E44F29CCBFD" ma:contentTypeVersion="11" ma:contentTypeDescription="Create a new document." ma:contentTypeScope="" ma:versionID="95f2ade63b6a87fda67820bb1fb1aefa">
   <xsd:schema xmlns:xsd="http://www.w3.org/2001/XMLSchema" xmlns:xs="http://www.w3.org/2001/XMLSchema" xmlns:p="http://schemas.microsoft.com/office/2006/metadata/properties" xmlns:ns2="e3793ca1-6164-4dfb-aaf8-0aa60c0c70c2" xmlns:ns3="b3558f30-ae73-4668-947b-5578bd4f9b3c" targetNamespace="http://schemas.microsoft.com/office/2006/metadata/properties" ma:root="true" ma:fieldsID="e10a55ace02b924c5615230c40e2e4e5" ns2:_="" ns3:_="">
     <xsd:import namespace="e3793ca1-6164-4dfb-aaf8-0aa60c0c70c2"/>
@@ -2365,26 +2390,27 @@
 </ct:contentTypeSchema>
 </file>
 
-<file path=customXml/itemProps1.xml><?xml version="1.0" encoding="utf-8"?>
-<ds:datastoreItem xmlns:ds="http://schemas.openxmlformats.org/officeDocument/2006/customXml" ds:itemID="{BDE80C28-B714-4E6E-8F69-B8426BEFFEA2}">
-  <ds:schemaRefs>
-    <ds:schemaRef ds:uri="http://schemas.microsoft.com/office/2006/metadata/properties"/>
-    <ds:schemaRef ds:uri="http://schemas.microsoft.com/office/infopath/2007/PartnerControls"/>
-    <ds:schemaRef ds:uri="e3793ca1-6164-4dfb-aaf8-0aa60c0c70c2"/>
-    <ds:schemaRef ds:uri="b3558f30-ae73-4668-947b-5578bd4f9b3c"/>
-  </ds:schemaRefs>
-</ds:datastoreItem>
+<file path=customXml/item2.xml><?xml version="1.0" encoding="utf-8"?>
+<?mso-contentType ?>
+<FormTemplates xmlns="http://schemas.microsoft.com/sharepoint/v3/contenttype/forms">
+  <Display>DocumentLibraryForm</Display>
+  <Edit>DocumentLibraryForm</Edit>
+  <New>DocumentLibraryForm</New>
+</FormTemplates>
 </file>
 
-<file path=customXml/itemProps2.xml><?xml version="1.0" encoding="utf-8"?>
-<ds:datastoreItem xmlns:ds="http://schemas.openxmlformats.org/officeDocument/2006/customXml" ds:itemID="{06327D0B-DDA2-43C5-BE48-AEC5F612C66E}">
-  <ds:schemaRefs>
-    <ds:schemaRef ds:uri="http://schemas.microsoft.com/sharepoint/v3/contenttype/forms"/>
-  </ds:schemaRefs>
-</ds:datastoreItem>
+<file path=customXml/item3.xml><?xml version="1.0" encoding="utf-8"?>
+<p:properties xmlns:p="http://schemas.microsoft.com/office/2006/metadata/properties" xmlns:xsi="http://www.w3.org/2001/XMLSchema-instance" xmlns:pc="http://schemas.microsoft.com/office/infopath/2007/PartnerControls">
+  <documentManagement>
+    <lcf76f155ced4ddcb4097134ff3c332f xmlns="e3793ca1-6164-4dfb-aaf8-0aa60c0c70c2">
+      <Terms xmlns="http://schemas.microsoft.com/office/infopath/2007/PartnerControls"/>
+    </lcf76f155ced4ddcb4097134ff3c332f>
+    <TaxCatchAll xmlns="b3558f30-ae73-4668-947b-5578bd4f9b3c" xsi:nil="true"/>
+  </documentManagement>
+</p:properties>
 </file>
 
-<file path=customXml/itemProps3.xml><?xml version="1.0" encoding="utf-8"?>
+<file path=customXml/itemProps1.xml><?xml version="1.0" encoding="utf-8"?>
 <ds:datastoreItem xmlns:ds="http://schemas.openxmlformats.org/officeDocument/2006/customXml" ds:itemID="{202A86BC-A2C9-4215-9E3B-C59BF3735174}">
   <ds:schemaRefs>
     <ds:schemaRef ds:uri="http://schemas.microsoft.com/office/2006/metadata/contentType"/>
@@ -2401,4 +2427,23 @@
     <ds:schemaRef ds:uri="http://schemas.microsoft.com/internal/obd"/>
   </ds:schemaRefs>
 </ds:datastoreItem>
+</file>
+
+<file path=customXml/itemProps2.xml><?xml version="1.0" encoding="utf-8"?>
+<ds:datastoreItem xmlns:ds="http://schemas.openxmlformats.org/officeDocument/2006/customXml" ds:itemID="{06327D0B-DDA2-43C5-BE48-AEC5F612C66E}">
+  <ds:schemaRefs>
+    <ds:schemaRef ds:uri="http://schemas.microsoft.com/sharepoint/v3/contenttype/forms"/>
+  </ds:schemaRefs>
+</ds:datastoreItem>
+</file>
+
+<file path=customXml/itemProps3.xml><?xml version="1.0" encoding="utf-8"?>
+<ds:datastoreItem xmlns:ds="http://schemas.openxmlformats.org/officeDocument/2006/customXml" ds:itemID="{BDE80C28-B714-4E6E-8F69-B8426BEFFEA2}">
+  <ds:schemaRefs>
+    <ds:schemaRef ds:uri="http://schemas.microsoft.com/office/2006/metadata/properties"/>
+    <ds:schemaRef ds:uri="http://schemas.microsoft.com/office/infopath/2007/PartnerControls"/>
+    <ds:schemaRef ds:uri="e3793ca1-6164-4dfb-aaf8-0aa60c0c70c2"/>
+    <ds:schemaRef ds:uri="b3558f30-ae73-4668-947b-5578bd4f9b3c"/>
+  </ds:schemaRefs>
+</ds:datastoreItem>
 </file>
</xml_diff>

<commit_message>
Add note to lab agenda about find and replace tool
</commit_message>
<xml_diff>
--- a/modules/04 Measures of Association/📋Lab Agenda - Measures of Association.docx
+++ b/modules/04 Measures of Association/📋Lab Agenda - Measures of Association.docx
@@ -242,7 +242,7 @@
       <w:r>
         <w:t xml:space="preserve">Review factors. </w:t>
       </w:r>
-      <w:hyperlink r:id="rId12" w:history="1">
+      <w:hyperlink r:id="rId12" w:anchor="factor-vectors" w:history="1">
         <w:r>
           <w:rPr>
             <w:rStyle w:val="Hyperlink"/>
@@ -348,13 +348,22 @@
         </w:numPr>
       </w:pPr>
       <w:r>
+        <w:t>Show them how to use the find and replace tool.</w:t>
+      </w:r>
+    </w:p>
+    <w:p>
+      <w:pPr>
+        <w:numPr>
+          <w:ilvl w:val="0"/>
+          <w:numId w:val="6"/>
+        </w:numPr>
+      </w:pPr>
+      <w:r>
         <w:t xml:space="preserve">Make sure to let them know how the labs are laid out. Question and then feedback. They can jump back and </w:t>
       </w:r>
-      <w:proofErr w:type="gramStart"/>
-      <w:r>
-        <w:t>forth</w:t>
-      </w:r>
-      <w:proofErr w:type="gramEnd"/>
+      <w:r>
+        <w:t>forth,</w:t>
+      </w:r>
       <w:r>
         <w:t xml:space="preserve"> and they can submit as many times as they would like.</w:t>
       </w:r>
@@ -2196,6 +2205,26 @@
 </file>
 
 <file path=customXml/item1.xml><?xml version="1.0" encoding="utf-8"?>
+<p:properties xmlns:p="http://schemas.microsoft.com/office/2006/metadata/properties" xmlns:xsi="http://www.w3.org/2001/XMLSchema-instance" xmlns:pc="http://schemas.microsoft.com/office/infopath/2007/PartnerControls">
+  <documentManagement>
+    <lcf76f155ced4ddcb4097134ff3c332f xmlns="e3793ca1-6164-4dfb-aaf8-0aa60c0c70c2">
+      <Terms xmlns="http://schemas.microsoft.com/office/infopath/2007/PartnerControls"/>
+    </lcf76f155ced4ddcb4097134ff3c332f>
+    <TaxCatchAll xmlns="b3558f30-ae73-4668-947b-5578bd4f9b3c" xsi:nil="true"/>
+  </documentManagement>
+</p:properties>
+</file>
+
+<file path=customXml/item2.xml><?xml version="1.0" encoding="utf-8"?>
+<?mso-contentType ?>
+<FormTemplates xmlns="http://schemas.microsoft.com/sharepoint/v3/contenttype/forms">
+  <Display>DocumentLibraryForm</Display>
+  <Edit>DocumentLibraryForm</Edit>
+  <New>DocumentLibraryForm</New>
+</FormTemplates>
+</file>
+
+<file path=customXml/item3.xml><?xml version="1.0" encoding="utf-8"?>
 <ct:contentTypeSchema xmlns:ct="http://schemas.microsoft.com/office/2006/metadata/contentType" xmlns:ma="http://schemas.microsoft.com/office/2006/metadata/properties/metaAttributes" ct:_="" ma:_="" ma:contentTypeName="Document" ma:contentTypeID="0x010100ED41D9ADB7F09344BC6B7E44F29CCBFD" ma:contentTypeVersion="11" ma:contentTypeDescription="Create a new document." ma:contentTypeScope="" ma:versionID="95f2ade63b6a87fda67820bb1fb1aefa">
   <xsd:schema xmlns:xsd="http://www.w3.org/2001/XMLSchema" xmlns:xs="http://www.w3.org/2001/XMLSchema" xmlns:p="http://schemas.microsoft.com/office/2006/metadata/properties" xmlns:ns2="e3793ca1-6164-4dfb-aaf8-0aa60c0c70c2" xmlns:ns3="b3558f30-ae73-4668-947b-5578bd4f9b3c" targetNamespace="http://schemas.microsoft.com/office/2006/metadata/properties" ma:root="true" ma:fieldsID="e10a55ace02b924c5615230c40e2e4e5" ns2:_="" ns3:_="">
     <xsd:import namespace="e3793ca1-6164-4dfb-aaf8-0aa60c0c70c2"/>
@@ -2390,27 +2419,26 @@
 </ct:contentTypeSchema>
 </file>
 
-<file path=customXml/item2.xml><?xml version="1.0" encoding="utf-8"?>
-<?mso-contentType ?>
-<FormTemplates xmlns="http://schemas.microsoft.com/sharepoint/v3/contenttype/forms">
-  <Display>DocumentLibraryForm</Display>
-  <Edit>DocumentLibraryForm</Edit>
-  <New>DocumentLibraryForm</New>
-</FormTemplates>
+<file path=customXml/itemProps1.xml><?xml version="1.0" encoding="utf-8"?>
+<ds:datastoreItem xmlns:ds="http://schemas.openxmlformats.org/officeDocument/2006/customXml" ds:itemID="{BDE80C28-B714-4E6E-8F69-B8426BEFFEA2}">
+  <ds:schemaRefs>
+    <ds:schemaRef ds:uri="http://schemas.microsoft.com/office/2006/metadata/properties"/>
+    <ds:schemaRef ds:uri="http://schemas.microsoft.com/office/infopath/2007/PartnerControls"/>
+    <ds:schemaRef ds:uri="e3793ca1-6164-4dfb-aaf8-0aa60c0c70c2"/>
+    <ds:schemaRef ds:uri="b3558f30-ae73-4668-947b-5578bd4f9b3c"/>
+  </ds:schemaRefs>
+</ds:datastoreItem>
 </file>
 
-<file path=customXml/item3.xml><?xml version="1.0" encoding="utf-8"?>
-<p:properties xmlns:p="http://schemas.microsoft.com/office/2006/metadata/properties" xmlns:xsi="http://www.w3.org/2001/XMLSchema-instance" xmlns:pc="http://schemas.microsoft.com/office/infopath/2007/PartnerControls">
-  <documentManagement>
-    <lcf76f155ced4ddcb4097134ff3c332f xmlns="e3793ca1-6164-4dfb-aaf8-0aa60c0c70c2">
-      <Terms xmlns="http://schemas.microsoft.com/office/infopath/2007/PartnerControls"/>
-    </lcf76f155ced4ddcb4097134ff3c332f>
-    <TaxCatchAll xmlns="b3558f30-ae73-4668-947b-5578bd4f9b3c" xsi:nil="true"/>
-  </documentManagement>
-</p:properties>
+<file path=customXml/itemProps2.xml><?xml version="1.0" encoding="utf-8"?>
+<ds:datastoreItem xmlns:ds="http://schemas.openxmlformats.org/officeDocument/2006/customXml" ds:itemID="{06327D0B-DDA2-43C5-BE48-AEC5F612C66E}">
+  <ds:schemaRefs>
+    <ds:schemaRef ds:uri="http://schemas.microsoft.com/sharepoint/v3/contenttype/forms"/>
+  </ds:schemaRefs>
+</ds:datastoreItem>
 </file>
 
-<file path=customXml/itemProps1.xml><?xml version="1.0" encoding="utf-8"?>
+<file path=customXml/itemProps3.xml><?xml version="1.0" encoding="utf-8"?>
 <ds:datastoreItem xmlns:ds="http://schemas.openxmlformats.org/officeDocument/2006/customXml" ds:itemID="{202A86BC-A2C9-4215-9E3B-C59BF3735174}">
   <ds:schemaRefs>
     <ds:schemaRef ds:uri="http://schemas.microsoft.com/office/2006/metadata/contentType"/>
@@ -2427,23 +2455,4 @@
     <ds:schemaRef ds:uri="http://schemas.microsoft.com/internal/obd"/>
   </ds:schemaRefs>
 </ds:datastoreItem>
-</file>
-
-<file path=customXml/itemProps2.xml><?xml version="1.0" encoding="utf-8"?>
-<ds:datastoreItem xmlns:ds="http://schemas.openxmlformats.org/officeDocument/2006/customXml" ds:itemID="{06327D0B-DDA2-43C5-BE48-AEC5F612C66E}">
-  <ds:schemaRefs>
-    <ds:schemaRef ds:uri="http://schemas.microsoft.com/sharepoint/v3/contenttype/forms"/>
-  </ds:schemaRefs>
-</ds:datastoreItem>
-</file>
-
-<file path=customXml/itemProps3.xml><?xml version="1.0" encoding="utf-8"?>
-<ds:datastoreItem xmlns:ds="http://schemas.openxmlformats.org/officeDocument/2006/customXml" ds:itemID="{BDE80C28-B714-4E6E-8F69-B8426BEFFEA2}">
-  <ds:schemaRefs>
-    <ds:schemaRef ds:uri="http://schemas.microsoft.com/office/2006/metadata/properties"/>
-    <ds:schemaRef ds:uri="http://schemas.microsoft.com/office/infopath/2007/PartnerControls"/>
-    <ds:schemaRef ds:uri="e3793ca1-6164-4dfb-aaf8-0aa60c0c70c2"/>
-    <ds:schemaRef ds:uri="b3558f30-ae73-4668-947b-5578bd4f9b3c"/>
-  </ds:schemaRefs>
-</ds:datastoreItem>
 </file>
</xml_diff>

<commit_message>
Apply updates after 2022-09-27 lab session
</commit_message>
<xml_diff>
--- a/modules/04 Measures of Association/📋Lab Agenda - Measures of Association.docx
+++ b/modules/04 Measures of Association/📋Lab Agenda - Measures of Association.docx
@@ -135,23 +135,7 @@
           <w:b/>
           <w:bCs/>
         </w:rPr>
-        <w:t xml:space="preserve">Apologize for </w:t>
-      </w:r>
-      <w:proofErr w:type="gramStart"/>
-      <w:r>
-        <w:rPr>
-          <w:b/>
-          <w:bCs/>
-        </w:rPr>
-        <w:t>all of</w:t>
-      </w:r>
-      <w:proofErr w:type="gramEnd"/>
-      <w:r>
-        <w:rPr>
-          <w:b/>
-          <w:bCs/>
-        </w:rPr>
-        <w:t xml:space="preserve"> the mistakes</w:t>
+        <w:t>Apologize for all of the mistakes</w:t>
       </w:r>
       <w:r>
         <w:t>.</w:t>
@@ -438,6 +422,78 @@
       <w:pPr>
         <w:ind w:left="0"/>
       </w:pPr>
+      <w:r>
+        <w:t>```{r}</w:t>
+      </w:r>
+    </w:p>
+    <w:p>
+      <w:pPr>
+        <w:ind w:left="0"/>
+      </w:pPr>
+      <w:r>
+        <w:t>df &lt;- tibble(</w:t>
+      </w:r>
+    </w:p>
+    <w:p>
+      <w:pPr>
+        <w:ind w:left="0"/>
+      </w:pPr>
+      <w:r>
+        <w:t xml:space="preserve">  id           = 1:10,</w:t>
+      </w:r>
+    </w:p>
+    <w:p>
+      <w:pPr>
+        <w:ind w:left="0"/>
+      </w:pPr>
+      <w:r>
+        <w:t xml:space="preserve">  exposed      = rep(c("No", "Yes"), 5),</w:t>
+      </w:r>
+    </w:p>
+    <w:p>
+      <w:pPr>
+        <w:ind w:left="0"/>
+      </w:pPr>
+      <w:r>
+        <w:t xml:space="preserve">  diseased     =  c(rep("Yes", 6), rep("No", 4)),</w:t>
+      </w:r>
+    </w:p>
+    <w:p>
+      <w:pPr>
+        <w:ind w:left="0"/>
+      </w:pPr>
+      <w:r>
+        <w:t xml:space="preserve">  time_at_risk = c(0, 2, 4, 5, 7, 8, 9, 5, 12, 12)</w:t>
+      </w:r>
+    </w:p>
+    <w:p>
+      <w:pPr>
+        <w:ind w:left="0"/>
+      </w:pPr>
+      <w:r>
+        <w:t>)</w:t>
+      </w:r>
+    </w:p>
+    <w:p>
+      <w:pPr>
+        <w:ind w:left="0"/>
+      </w:pPr>
+    </w:p>
+    <w:p>
+      <w:pPr>
+        <w:ind w:left="0"/>
+      </w:pPr>
+      <w:r>
+        <w:t>df</w:t>
+      </w:r>
+    </w:p>
+    <w:p>
+      <w:pPr>
+        <w:ind w:left="0"/>
+      </w:pPr>
+      <w:r>
+        <w:t>```</w:t>
+      </w:r>
     </w:p>
     <w:sectPr>
       <w:footerReference w:type="default" r:id="rId14"/>
@@ -2205,26 +2261,6 @@
 </file>
 
 <file path=customXml/item1.xml><?xml version="1.0" encoding="utf-8"?>
-<p:properties xmlns:p="http://schemas.microsoft.com/office/2006/metadata/properties" xmlns:xsi="http://www.w3.org/2001/XMLSchema-instance" xmlns:pc="http://schemas.microsoft.com/office/infopath/2007/PartnerControls">
-  <documentManagement>
-    <lcf76f155ced4ddcb4097134ff3c332f xmlns="e3793ca1-6164-4dfb-aaf8-0aa60c0c70c2">
-      <Terms xmlns="http://schemas.microsoft.com/office/infopath/2007/PartnerControls"/>
-    </lcf76f155ced4ddcb4097134ff3c332f>
-    <TaxCatchAll xmlns="b3558f30-ae73-4668-947b-5578bd4f9b3c" xsi:nil="true"/>
-  </documentManagement>
-</p:properties>
-</file>
-
-<file path=customXml/item2.xml><?xml version="1.0" encoding="utf-8"?>
-<?mso-contentType ?>
-<FormTemplates xmlns="http://schemas.microsoft.com/sharepoint/v3/contenttype/forms">
-  <Display>DocumentLibraryForm</Display>
-  <Edit>DocumentLibraryForm</Edit>
-  <New>DocumentLibraryForm</New>
-</FormTemplates>
-</file>
-
-<file path=customXml/item3.xml><?xml version="1.0" encoding="utf-8"?>
 <ct:contentTypeSchema xmlns:ct="http://schemas.microsoft.com/office/2006/metadata/contentType" xmlns:ma="http://schemas.microsoft.com/office/2006/metadata/properties/metaAttributes" ct:_="" ma:_="" ma:contentTypeName="Document" ma:contentTypeID="0x010100ED41D9ADB7F09344BC6B7E44F29CCBFD" ma:contentTypeVersion="11" ma:contentTypeDescription="Create a new document." ma:contentTypeScope="" ma:versionID="95f2ade63b6a87fda67820bb1fb1aefa">
   <xsd:schema xmlns:xsd="http://www.w3.org/2001/XMLSchema" xmlns:xs="http://www.w3.org/2001/XMLSchema" xmlns:p="http://schemas.microsoft.com/office/2006/metadata/properties" xmlns:ns2="e3793ca1-6164-4dfb-aaf8-0aa60c0c70c2" xmlns:ns3="b3558f30-ae73-4668-947b-5578bd4f9b3c" targetNamespace="http://schemas.microsoft.com/office/2006/metadata/properties" ma:root="true" ma:fieldsID="e10a55ace02b924c5615230c40e2e4e5" ns2:_="" ns3:_="">
     <xsd:import namespace="e3793ca1-6164-4dfb-aaf8-0aa60c0c70c2"/>
@@ -2419,26 +2455,27 @@
 </ct:contentTypeSchema>
 </file>
 
-<file path=customXml/itemProps1.xml><?xml version="1.0" encoding="utf-8"?>
-<ds:datastoreItem xmlns:ds="http://schemas.openxmlformats.org/officeDocument/2006/customXml" ds:itemID="{BDE80C28-B714-4E6E-8F69-B8426BEFFEA2}">
-  <ds:schemaRefs>
-    <ds:schemaRef ds:uri="http://schemas.microsoft.com/office/2006/metadata/properties"/>
-    <ds:schemaRef ds:uri="http://schemas.microsoft.com/office/infopath/2007/PartnerControls"/>
-    <ds:schemaRef ds:uri="e3793ca1-6164-4dfb-aaf8-0aa60c0c70c2"/>
-    <ds:schemaRef ds:uri="b3558f30-ae73-4668-947b-5578bd4f9b3c"/>
-  </ds:schemaRefs>
-</ds:datastoreItem>
+<file path=customXml/item2.xml><?xml version="1.0" encoding="utf-8"?>
+<?mso-contentType ?>
+<FormTemplates xmlns="http://schemas.microsoft.com/sharepoint/v3/contenttype/forms">
+  <Display>DocumentLibraryForm</Display>
+  <Edit>DocumentLibraryForm</Edit>
+  <New>DocumentLibraryForm</New>
+</FormTemplates>
 </file>
 
-<file path=customXml/itemProps2.xml><?xml version="1.0" encoding="utf-8"?>
-<ds:datastoreItem xmlns:ds="http://schemas.openxmlformats.org/officeDocument/2006/customXml" ds:itemID="{06327D0B-DDA2-43C5-BE48-AEC5F612C66E}">
-  <ds:schemaRefs>
-    <ds:schemaRef ds:uri="http://schemas.microsoft.com/sharepoint/v3/contenttype/forms"/>
-  </ds:schemaRefs>
-</ds:datastoreItem>
+<file path=customXml/item3.xml><?xml version="1.0" encoding="utf-8"?>
+<p:properties xmlns:p="http://schemas.microsoft.com/office/2006/metadata/properties" xmlns:xsi="http://www.w3.org/2001/XMLSchema-instance" xmlns:pc="http://schemas.microsoft.com/office/infopath/2007/PartnerControls">
+  <documentManagement>
+    <lcf76f155ced4ddcb4097134ff3c332f xmlns="e3793ca1-6164-4dfb-aaf8-0aa60c0c70c2">
+      <Terms xmlns="http://schemas.microsoft.com/office/infopath/2007/PartnerControls"/>
+    </lcf76f155ced4ddcb4097134ff3c332f>
+    <TaxCatchAll xmlns="b3558f30-ae73-4668-947b-5578bd4f9b3c" xsi:nil="true"/>
+  </documentManagement>
+</p:properties>
 </file>
 
-<file path=customXml/itemProps3.xml><?xml version="1.0" encoding="utf-8"?>
+<file path=customXml/itemProps1.xml><?xml version="1.0" encoding="utf-8"?>
 <ds:datastoreItem xmlns:ds="http://schemas.openxmlformats.org/officeDocument/2006/customXml" ds:itemID="{202A86BC-A2C9-4215-9E3B-C59BF3735174}">
   <ds:schemaRefs>
     <ds:schemaRef ds:uri="http://schemas.microsoft.com/office/2006/metadata/contentType"/>
@@ -2455,4 +2492,23 @@
     <ds:schemaRef ds:uri="http://schemas.microsoft.com/internal/obd"/>
   </ds:schemaRefs>
 </ds:datastoreItem>
+</file>
+
+<file path=customXml/itemProps2.xml><?xml version="1.0" encoding="utf-8"?>
+<ds:datastoreItem xmlns:ds="http://schemas.openxmlformats.org/officeDocument/2006/customXml" ds:itemID="{06327D0B-DDA2-43C5-BE48-AEC5F612C66E}">
+  <ds:schemaRefs>
+    <ds:schemaRef ds:uri="http://schemas.microsoft.com/sharepoint/v3/contenttype/forms"/>
+  </ds:schemaRefs>
+</ds:datastoreItem>
+</file>
+
+<file path=customXml/itemProps3.xml><?xml version="1.0" encoding="utf-8"?>
+<ds:datastoreItem xmlns:ds="http://schemas.openxmlformats.org/officeDocument/2006/customXml" ds:itemID="{BDE80C28-B714-4E6E-8F69-B8426BEFFEA2}">
+  <ds:schemaRefs>
+    <ds:schemaRef ds:uri="http://schemas.microsoft.com/office/2006/metadata/properties"/>
+    <ds:schemaRef ds:uri="http://schemas.microsoft.com/office/infopath/2007/PartnerControls"/>
+    <ds:schemaRef ds:uri="e3793ca1-6164-4dfb-aaf8-0aa60c0c70c2"/>
+    <ds:schemaRef ds:uri="b3558f30-ae73-4668-947b-5578bd4f9b3c"/>
+  </ds:schemaRefs>
+</ds:datastoreItem>
 </file>
</xml_diff>